<commit_message>
Kate- changes to feature list
</commit_message>
<xml_diff>
--- a/documentation/DRHC_Features.docx
+++ b/documentation/DRHC_Features.docx
@@ -214,7 +214,10 @@
         <w:spacing w:before="100" w:beforeAutospacing="1" w:after="240"/>
       </w:pPr>
       <w:r>
-        <w:t xml:space="preserve">Book an appointment – calendar to choose date </w:t>
+        <w:t>Book an appointment</w:t>
+      </w:r>
+      <w:r>
+        <w:t xml:space="preserve">– calendar to choose date </w:t>
       </w:r>
       <w:r>
         <w:rPr>
@@ -269,7 +272,10 @@
         <w:spacing w:before="100" w:beforeAutospacing="1" w:after="240"/>
       </w:pPr>
       <w:r>
-        <w:t xml:space="preserve">Twitter API – display twitter feed on website OR attach blog postings to twitter feed </w:t>
+        <w:t>Font adjust size</w:t>
+      </w:r>
+      <w:r>
+        <w:t xml:space="preserve"> </w:t>
       </w:r>
       <w:r>
         <w:rPr>
@@ -349,10 +355,10 @@
         <w:spacing w:before="100" w:beforeAutospacing="1" w:after="240"/>
       </w:pPr>
       <w:r>
-        <w:t>FAQs – accordion design</w:t>
-      </w:r>
-      <w:r>
-        <w:t xml:space="preserve">, admin update, patient FAQS, Volunteer FAQs, Applicants FAQs </w:t>
+        <w:t>View appointments</w:t>
+      </w:r>
+      <w:r>
+        <w:t xml:space="preserve"> </w:t>
       </w:r>
       <w:r>
         <w:rPr>
@@ -451,13 +457,32 @@
       <w:bookmarkStart w:id="0" w:name="_GoBack"/>
       <w:bookmarkEnd w:id="0"/>
       <w:r>
-        <w:t xml:space="preserve">RSS Feed - </w:t>
+        <w:t xml:space="preserve">RSS Feed </w:t>
+      </w:r>
+      <w:r>
+        <w:t>–</w:t>
+      </w:r>
+      <w:r>
+        <w:t xml:space="preserve"> </w:t>
       </w:r>
       <w:r>
         <w:rPr>
           <w:color w:val="FF0000"/>
         </w:rPr>
         <w:t>JACKIE</w:t>
+      </w:r>
+    </w:p>
+    <w:p>
+      <w:pPr>
+        <w:pStyle w:val="ListParagraph"/>
+        <w:numPr>
+          <w:ilvl w:val="0"/>
+          <w:numId w:val="1"/>
+        </w:numPr>
+        <w:spacing w:before="100" w:beforeAutospacing="1" w:after="240"/>
+      </w:pPr>
+      <w:r>
+        <w:t>Accordion styled sub nav list</w:t>
       </w:r>
     </w:p>
     <w:sectPr>
@@ -1031,7 +1056,7 @@
   <a:extraClrSchemeLst/>
   <a:extLst>
     <a:ext uri="{05A4C25C-085E-4340-85A3-A5531E510DB2}">
-      <thm15:themeFamily xmlns="" xmlns:a="http://schemas.openxmlformats.org/drawingml/2006/main" xmlns:thm15="http://schemas.microsoft.com/office/thememl/2012/main" name="Office Theme" id="{62F939B6-93AF-4DB8-9C6B-D6C7DFDC589F}" vid="{4A3C46E8-61CC-4603-A589-7422A47A8E4A}"/>
+      <thm15:themeFamily xmlns:thm15="http://schemas.microsoft.com/office/thememl/2012/main" xmlns:a="http://schemas.openxmlformats.org/drawingml/2006/main" xmlns="" name="Office Theme" id="{62F939B6-93AF-4DB8-9C6B-D6C7DFDC589F}" vid="{4A3C46E8-61CC-4603-A589-7422A47A8E4A}"/>
     </a:ext>
   </a:extLst>
 </a:theme>

</xml_diff>